<commit_message>
- separate projects - added "opengl32.lib;glfw3.lib;glew32s.lib" to Game.vcxproj
</commit_message>
<xml_diff>
--- a/Requirements.docx
+++ b/Requirements.docx
@@ -26,6 +26,12 @@
         <w:rPr>
           <w:rFonts w:ascii="Times New Roman" w:eastAsia="Times New Roman" w:hAnsi="Times New Roman" w:cs="Times New Roman"/>
         </w:rPr>
+        <w:sectPr>
+          <w:pgSz w:w="11906" w:h="16838"/>
+          <w:pgMar w:top="1440" w:right="1440" w:bottom="1440" w:left="1440" w:header="720" w:footer="720" w:gutter="0"/>
+          <w:cols w:space="720"/>
+          <w:docGrid w:linePitch="360"/>
+        </w:sectPr>
       </w:pPr>
     </w:p>
     <w:p>
@@ -40,6 +46,7 @@
         <w:rPr>
           <w:rFonts w:ascii="Times New Roman" w:eastAsia="Times New Roman" w:hAnsi="Times New Roman" w:cs="Times New Roman"/>
         </w:rPr>
+        <w:lastRenderedPageBreak/>
         <w:t>I</w:t>
       </w:r>
       <w:r>
@@ -57,7 +64,7 @@
     </w:p>
     <w:p>
       <w:pPr>
-        <w:spacing w:before="240" w:line="276" w:lineRule="auto"/>
+        <w:spacing w:before="600" w:line="276" w:lineRule="auto"/>
         <w:jc w:val="center"/>
         <w:rPr>
           <w:rFonts w:ascii="Times New Roman" w:eastAsia="Times New Roman" w:hAnsi="Times New Roman" w:cs="Times New Roman"/>
@@ -87,15 +94,7 @@
     </w:p>
     <w:p>
       <w:pPr>
-        <w:spacing w:before="240" w:line="276" w:lineRule="auto"/>
-        <w:rPr>
-          <w:rFonts w:ascii="Times New Roman" w:eastAsia="Times New Roman" w:hAnsi="Times New Roman" w:cs="Times New Roman"/>
-        </w:rPr>
-      </w:pPr>
-    </w:p>
-    <w:p>
-      <w:pPr>
-        <w:spacing w:before="240" w:line="276" w:lineRule="auto"/>
+        <w:spacing w:before="600" w:line="276" w:lineRule="auto"/>
         <w:jc w:val="center"/>
         <w:rPr>
           <w:rFonts w:ascii="Times New Roman" w:eastAsia="Times New Roman" w:hAnsi="Times New Roman" w:cs="Times New Roman"/>
@@ -124,15 +123,7 @@
     </w:p>
     <w:p>
       <w:pPr>
-        <w:spacing w:before="240" w:line="276" w:lineRule="auto"/>
-        <w:rPr>
-          <w:rFonts w:ascii="Times New Roman" w:eastAsia="Times New Roman" w:hAnsi="Times New Roman" w:cs="Times New Roman"/>
-        </w:rPr>
-      </w:pPr>
-    </w:p>
-    <w:p>
-      <w:pPr>
-        <w:spacing w:before="240" w:line="276" w:lineRule="auto"/>
+        <w:spacing w:before="600" w:line="276" w:lineRule="auto"/>
         <w:jc w:val="center"/>
         <w:rPr>
           <w:rFonts w:ascii="Times New Roman" w:eastAsia="Times New Roman" w:hAnsi="Times New Roman" w:cs="Times New Roman"/>
@@ -213,15 +204,7 @@
     </w:p>
     <w:p>
       <w:pPr>
-        <w:spacing w:before="240" w:line="276" w:lineRule="auto"/>
-        <w:rPr>
-          <w:rFonts w:ascii="Times New Roman" w:eastAsia="Times New Roman" w:hAnsi="Times New Roman" w:cs="Times New Roman"/>
-        </w:rPr>
-      </w:pPr>
-    </w:p>
-    <w:p>
-      <w:pPr>
-        <w:spacing w:before="240" w:line="276" w:lineRule="auto"/>
+        <w:spacing w:before="600" w:line="276" w:lineRule="auto"/>
         <w:jc w:val="center"/>
         <w:rPr>
           <w:rFonts w:ascii="Times New Roman" w:eastAsia="Times New Roman" w:hAnsi="Times New Roman" w:cs="Times New Roman"/>
@@ -251,15 +234,7 @@
     </w:p>
     <w:p>
       <w:pPr>
-        <w:spacing w:before="240" w:line="276" w:lineRule="auto"/>
-        <w:rPr>
-          <w:rFonts w:ascii="Times New Roman" w:eastAsia="Times New Roman" w:hAnsi="Times New Roman" w:cs="Times New Roman"/>
-        </w:rPr>
-      </w:pPr>
-    </w:p>
-    <w:p>
-      <w:pPr>
-        <w:spacing w:before="240" w:line="276" w:lineRule="auto"/>
+        <w:spacing w:before="600" w:line="276" w:lineRule="auto"/>
         <w:jc w:val="center"/>
         <w:rPr>
           <w:rFonts w:ascii="Times New Roman" w:eastAsia="Times New Roman" w:hAnsi="Times New Roman" w:cs="Times New Roman"/>
@@ -289,15 +264,7 @@
     </w:p>
     <w:p>
       <w:pPr>
-        <w:spacing w:before="240" w:line="276" w:lineRule="auto"/>
-        <w:rPr>
-          <w:rFonts w:ascii="Times New Roman" w:eastAsia="Times New Roman" w:hAnsi="Times New Roman" w:cs="Times New Roman"/>
-        </w:rPr>
-      </w:pPr>
-    </w:p>
-    <w:p>
-      <w:pPr>
-        <w:spacing w:before="240" w:line="276" w:lineRule="auto"/>
+        <w:spacing w:before="600" w:line="276" w:lineRule="auto"/>
         <w:jc w:val="center"/>
         <w:rPr>
           <w:rFonts w:ascii="Times New Roman" w:eastAsia="Times New Roman" w:hAnsi="Times New Roman" w:cs="Times New Roman"/>
@@ -327,16 +294,7 @@
     </w:p>
     <w:p>
       <w:pPr>
-        <w:spacing w:before="240" w:line="276" w:lineRule="auto"/>
-        <w:jc w:val="both"/>
-        <w:rPr>
-          <w:rFonts w:ascii="Times New Roman" w:eastAsia="Times New Roman" w:hAnsi="Times New Roman" w:cs="Times New Roman"/>
-        </w:rPr>
-      </w:pPr>
-    </w:p>
-    <w:p>
-      <w:pPr>
-        <w:spacing w:before="240" w:line="276" w:lineRule="auto"/>
+        <w:spacing w:before="600" w:line="276" w:lineRule="auto"/>
         <w:jc w:val="center"/>
         <w:rPr>
           <w:rFonts w:ascii="Times New Roman" w:eastAsia="Times New Roman" w:hAnsi="Times New Roman" w:cs="Times New Roman"/>
@@ -348,13 +306,12 @@
           <w:rFonts w:ascii="Times New Roman" w:eastAsia="Times New Roman" w:hAnsi="Times New Roman" w:cs="Times New Roman"/>
           <w:lang w:val="en-US"/>
         </w:rPr>
-        <w:lastRenderedPageBreak/>
         <w:t>4. Definitions</w:t>
       </w:r>
     </w:p>
     <w:p>
       <w:pPr>
-        <w:pStyle w:val="ListParagraph"/>
+        <w:pStyle w:val="a3"/>
         <w:numPr>
           <w:ilvl w:val="0"/>
           <w:numId w:val="7"/>
@@ -394,7 +351,7 @@
     </w:p>
     <w:p>
       <w:pPr>
-        <w:pStyle w:val="ListParagraph"/>
+        <w:pStyle w:val="a3"/>
         <w:numPr>
           <w:ilvl w:val="0"/>
           <w:numId w:val="7"/>
@@ -447,7 +404,7 @@
     </w:p>
     <w:p>
       <w:pPr>
-        <w:pStyle w:val="ListParagraph"/>
+        <w:pStyle w:val="a3"/>
         <w:numPr>
           <w:ilvl w:val="0"/>
           <w:numId w:val="7"/>
@@ -463,6 +420,7 @@
           <w:rFonts w:ascii="Times New Roman" w:eastAsia="Times New Roman" w:hAnsi="Times New Roman" w:cs="Times New Roman"/>
           <w:lang w:val="en-US"/>
         </w:rPr>
+        <w:lastRenderedPageBreak/>
         <w:t>Component</w:t>
       </w:r>
       <w:r>
@@ -482,7 +440,21 @@
         <w:rPr>
           <w:rFonts w:ascii="Times New Roman" w:eastAsia="Times New Roman" w:hAnsi="Times New Roman" w:cs="Times New Roman"/>
         </w:rPr>
-        <w:t xml:space="preserve"> и определяющий поведение и функции  этого </w:t>
+        <w:t xml:space="preserve"> и определяющий поведение и </w:t>
+      </w:r>
+      <w:proofErr w:type="gramStart"/>
+      <w:r>
+        <w:rPr>
+          <w:rFonts w:ascii="Times New Roman" w:eastAsia="Times New Roman" w:hAnsi="Times New Roman" w:cs="Times New Roman"/>
+        </w:rPr>
+        <w:t>функции  этого</w:t>
+      </w:r>
+      <w:proofErr w:type="gramEnd"/>
+      <w:r>
+        <w:rPr>
+          <w:rFonts w:ascii="Times New Roman" w:eastAsia="Times New Roman" w:hAnsi="Times New Roman" w:cs="Times New Roman"/>
+        </w:rPr>
+        <w:t xml:space="preserve"> </w:t>
       </w:r>
       <w:r>
         <w:rPr>
@@ -500,7 +472,7 @@
     </w:p>
     <w:p>
       <w:pPr>
-        <w:pStyle w:val="ListParagraph"/>
+        <w:pStyle w:val="a3"/>
         <w:numPr>
           <w:ilvl w:val="0"/>
           <w:numId w:val="7"/>
@@ -578,7 +550,7 @@
     </w:p>
     <w:p>
       <w:pPr>
-        <w:pStyle w:val="ListParagraph"/>
+        <w:pStyle w:val="a3"/>
         <w:numPr>
           <w:ilvl w:val="0"/>
           <w:numId w:val="8"/>
@@ -611,7 +583,7 @@
     </w:p>
     <w:p>
       <w:pPr>
-        <w:pStyle w:val="ListParagraph"/>
+        <w:pStyle w:val="a3"/>
         <w:numPr>
           <w:ilvl w:val="0"/>
           <w:numId w:val="8"/>
@@ -638,7 +610,7 @@
     </w:p>
     <w:p>
       <w:pPr>
-        <w:pStyle w:val="ListParagraph"/>
+        <w:pStyle w:val="a3"/>
         <w:numPr>
           <w:ilvl w:val="0"/>
           <w:numId w:val="8"/>
@@ -665,7 +637,7 @@
     </w:p>
     <w:p>
       <w:pPr>
-        <w:pStyle w:val="ListParagraph"/>
+        <w:pStyle w:val="a3"/>
         <w:numPr>
           <w:ilvl w:val="0"/>
           <w:numId w:val="8"/>
@@ -711,6 +683,12 @@
           <w:rFonts w:ascii="Times New Roman" w:hAnsi="Times New Roman" w:cs="Times New Roman"/>
           <w:lang w:val="en-US"/>
         </w:rPr>
+        <w:sectPr>
+          <w:pgSz w:w="11906" w:h="16838"/>
+          <w:pgMar w:top="1440" w:right="1440" w:bottom="1440" w:left="1440" w:header="720" w:footer="720" w:gutter="0"/>
+          <w:cols w:space="720"/>
+          <w:docGrid w:linePitch="360"/>
+        </w:sectPr>
       </w:pPr>
     </w:p>
     <w:p>
@@ -719,18 +697,21 @@
         <w:jc w:val="center"/>
         <w:rPr>
           <w:rFonts w:ascii="Times New Roman" w:hAnsi="Times New Roman" w:cs="Times New Roman"/>
-        </w:rPr>
-      </w:pPr>
-      <w:r>
-        <w:rPr>
-          <w:rFonts w:ascii="Times New Roman" w:hAnsi="Times New Roman" w:cs="Times New Roman"/>
-          <w:lang w:val="en-US"/>
-        </w:rPr>
+          <w:lang w:val="en-US"/>
+        </w:rPr>
+      </w:pPr>
+      <w:r>
+        <w:rPr>
+          <w:rFonts w:ascii="Times New Roman" w:hAnsi="Times New Roman" w:cs="Times New Roman"/>
+          <w:lang w:val="en-US"/>
+        </w:rPr>
+        <w:lastRenderedPageBreak/>
         <w:t>II</w:t>
       </w:r>
       <w:r>
         <w:rPr>
           <w:rFonts w:ascii="Times New Roman" w:hAnsi="Times New Roman" w:cs="Times New Roman"/>
+          <w:lang w:val="en-US"/>
         </w:rPr>
         <w:t xml:space="preserve">. </w:t>
       </w:r>
@@ -935,6 +916,12 @@
           <w:rFonts w:ascii="Times New Roman" w:hAnsi="Times New Roman" w:cs="Times New Roman"/>
           <w:lang w:val="en-US"/>
         </w:rPr>
+        <w:sectPr>
+          <w:pgSz w:w="11906" w:h="16838"/>
+          <w:pgMar w:top="1440" w:right="1440" w:bottom="1440" w:left="1440" w:header="720" w:footer="720" w:gutter="0"/>
+          <w:cols w:space="720"/>
+          <w:docGrid w:linePitch="360"/>
+        </w:sectPr>
       </w:pPr>
       <w:r>
         <w:rPr>
@@ -1005,16 +992,6 @@
     <w:p>
       <w:pPr>
         <w:spacing w:before="240" w:line="276" w:lineRule="auto"/>
-        <w:jc w:val="both"/>
-        <w:rPr>
-          <w:rFonts w:ascii="Times New Roman" w:hAnsi="Times New Roman" w:cs="Times New Roman"/>
-          <w:lang w:val="en-US"/>
-        </w:rPr>
-      </w:pPr>
-    </w:p>
-    <w:p>
-      <w:pPr>
-        <w:spacing w:before="240" w:line="276" w:lineRule="auto"/>
         <w:jc w:val="center"/>
         <w:rPr>
           <w:rFonts w:ascii="Times New Roman" w:hAnsi="Times New Roman" w:cs="Times New Roman"/>
@@ -1026,6 +1003,7 @@
           <w:rFonts w:ascii="Times New Roman" w:hAnsi="Times New Roman" w:cs="Times New Roman"/>
           <w:lang w:val="en-US"/>
         </w:rPr>
+        <w:lastRenderedPageBreak/>
         <w:t>III. Specific Requirements</w:t>
       </w:r>
     </w:p>
@@ -1062,25 +1040,17 @@
     </w:p>
     <w:p>
       <w:pPr>
-        <w:spacing w:before="240" w:line="276" w:lineRule="auto"/>
-        <w:jc w:val="both"/>
-        <w:rPr>
-          <w:rFonts w:ascii="Times New Roman" w:hAnsi="Times New Roman" w:cs="Times New Roman"/>
-          <w:lang w:val="en-US"/>
-        </w:rPr>
-      </w:pPr>
-    </w:p>
-    <w:p>
-      <w:pPr>
-        <w:spacing w:before="240" w:line="276" w:lineRule="auto"/>
+        <w:spacing w:before="600" w:line="276" w:lineRule="auto"/>
         <w:jc w:val="center"/>
         <w:rPr>
           <w:rFonts w:ascii="Times New Roman" w:hAnsi="Times New Roman" w:cs="Times New Roman"/>
-        </w:rPr>
-      </w:pPr>
-      <w:r>
-        <w:rPr>
-          <w:rFonts w:ascii="Times New Roman" w:hAnsi="Times New Roman" w:cs="Times New Roman"/>
+          <w:lang w:val="en-US"/>
+        </w:rPr>
+      </w:pPr>
+      <w:r>
+        <w:rPr>
+          <w:rFonts w:ascii="Times New Roman" w:hAnsi="Times New Roman" w:cs="Times New Roman"/>
+          <w:lang w:val="en-US"/>
         </w:rPr>
         <w:t xml:space="preserve">2. </w:t>
       </w:r>
@@ -1094,6 +1064,7 @@
       <w:r>
         <w:rPr>
           <w:rFonts w:ascii="Times New Roman" w:hAnsi="Times New Roman" w:cs="Times New Roman"/>
+          <w:lang w:val="en-US"/>
         </w:rPr>
         <w:t xml:space="preserve"> </w:t>
       </w:r>
@@ -1107,7 +1078,7 @@
     </w:p>
     <w:p>
       <w:pPr>
-        <w:pStyle w:val="ListParagraph"/>
+        <w:pStyle w:val="a3"/>
         <w:numPr>
           <w:ilvl w:val="0"/>
           <w:numId w:val="6"/>
@@ -1148,7 +1119,33 @@
           <w:rFonts w:ascii="Times New Roman" w:eastAsia="Times New Roman" w:hAnsi="Times New Roman" w:cs="Times New Roman"/>
           <w:lang w:val="en-US"/>
         </w:rPr>
-        <w:t>CHDBS Engine</w:t>
+        <w:t xml:space="preserve">CHDBS Engine </w:t>
+      </w:r>
+      <w:r>
+        <w:rPr>
+          <w:rFonts w:ascii="Times New Roman" w:eastAsia="Times New Roman" w:hAnsi="Times New Roman" w:cs="Times New Roman"/>
+        </w:rPr>
+        <w:t>использует</w:t>
+      </w:r>
+      <w:r>
+        <w:rPr>
+          <w:rFonts w:ascii="Times New Roman" w:eastAsia="Times New Roman" w:hAnsi="Times New Roman" w:cs="Times New Roman"/>
+          <w:lang w:val="en-US"/>
+        </w:rPr>
+        <w:t xml:space="preserve"> Component Based Architecture Pattern, </w:t>
+      </w:r>
+      <w:r>
+        <w:rPr>
+          <w:rFonts w:ascii="Times New Roman" w:eastAsia="Times New Roman" w:hAnsi="Times New Roman" w:cs="Times New Roman"/>
+        </w:rPr>
+        <w:t>следовательно</w:t>
+      </w:r>
+      <w:r>
+        <w:rPr>
+          <w:rFonts w:ascii="Times New Roman" w:eastAsia="Times New Roman" w:hAnsi="Times New Roman" w:cs="Times New Roman"/>
+          <w:lang w:val="en-US"/>
+        </w:rPr>
+        <w:t>,</w:t>
       </w:r>
       <w:r>
         <w:rPr>
@@ -1161,27 +1158,7 @@
         <w:rPr>
           <w:rFonts w:ascii="Times New Roman" w:eastAsia="Times New Roman" w:hAnsi="Times New Roman" w:cs="Times New Roman"/>
         </w:rPr>
-        <w:t>использует</w:t>
-      </w:r>
-      <w:r>
-        <w:rPr>
-          <w:rFonts w:ascii="Times New Roman" w:eastAsia="Times New Roman" w:hAnsi="Times New Roman" w:cs="Times New Roman"/>
-          <w:lang w:val="en-US"/>
-        </w:rPr>
-        <w:t xml:space="preserve"> Component Based Architecture Pattern, </w:t>
-      </w:r>
-      <w:r>
-        <w:rPr>
-          <w:rFonts w:ascii="Times New Roman" w:eastAsia="Times New Roman" w:hAnsi="Times New Roman" w:cs="Times New Roman"/>
-        </w:rPr>
-        <w:t>следовательно</w:t>
-      </w:r>
-      <w:r>
-        <w:rPr>
-          <w:rFonts w:ascii="Times New Roman" w:eastAsia="Times New Roman" w:hAnsi="Times New Roman" w:cs="Times New Roman"/>
-          <w:lang w:val="en-US"/>
-        </w:rPr>
-        <w:t>,</w:t>
+        <w:t>чтобы</w:t>
       </w:r>
       <w:r>
         <w:rPr>
@@ -1194,7 +1171,7 @@
         <w:rPr>
           <w:rFonts w:ascii="Times New Roman" w:eastAsia="Times New Roman" w:hAnsi="Times New Roman" w:cs="Times New Roman"/>
         </w:rPr>
-        <w:t>чтобы</w:t>
+        <w:t>добавить</w:t>
       </w:r>
       <w:r>
         <w:rPr>
@@ -1207,7 +1184,7 @@
         <w:rPr>
           <w:rFonts w:ascii="Times New Roman" w:eastAsia="Times New Roman" w:hAnsi="Times New Roman" w:cs="Times New Roman"/>
         </w:rPr>
-        <w:t>добавить</w:t>
+        <w:t>функциональности</w:t>
       </w:r>
       <w:r>
         <w:rPr>
@@ -1220,7 +1197,14 @@
         <w:rPr>
           <w:rFonts w:ascii="Times New Roman" w:eastAsia="Times New Roman" w:hAnsi="Times New Roman" w:cs="Times New Roman"/>
         </w:rPr>
-        <w:t>функциональности</w:t>
+        <w:t>некоторому</w:t>
+      </w:r>
+      <w:r>
+        <w:rPr>
+          <w:rFonts w:ascii="Times New Roman" w:eastAsia="Times New Roman" w:hAnsi="Times New Roman" w:cs="Times New Roman"/>
+          <w:lang w:val="en-US"/>
+        </w:rPr>
+        <w:t xml:space="preserve"> Entity,</w:t>
       </w:r>
       <w:r>
         <w:rPr>
@@ -1233,14 +1217,7 @@
         <w:rPr>
           <w:rFonts w:ascii="Times New Roman" w:eastAsia="Times New Roman" w:hAnsi="Times New Roman" w:cs="Times New Roman"/>
         </w:rPr>
-        <w:t>некоторому</w:t>
-      </w:r>
-      <w:r>
-        <w:rPr>
-          <w:rFonts w:ascii="Times New Roman" w:eastAsia="Times New Roman" w:hAnsi="Times New Roman" w:cs="Times New Roman"/>
-          <w:lang w:val="en-US"/>
-        </w:rPr>
-        <w:t xml:space="preserve"> Entity,</w:t>
+        <w:t>пользователю</w:t>
       </w:r>
       <w:r>
         <w:rPr>
@@ -1253,7 +1230,7 @@
         <w:rPr>
           <w:rFonts w:ascii="Times New Roman" w:eastAsia="Times New Roman" w:hAnsi="Times New Roman" w:cs="Times New Roman"/>
         </w:rPr>
-        <w:t>пользователю</w:t>
+        <w:t>нужно</w:t>
       </w:r>
       <w:r>
         <w:rPr>
@@ -1266,19 +1243,6 @@
         <w:rPr>
           <w:rFonts w:ascii="Times New Roman" w:eastAsia="Times New Roman" w:hAnsi="Times New Roman" w:cs="Times New Roman"/>
         </w:rPr>
-        <w:t>нужно</w:t>
-      </w:r>
-      <w:r>
-        <w:rPr>
-          <w:rFonts w:ascii="Times New Roman" w:eastAsia="Times New Roman" w:hAnsi="Times New Roman" w:cs="Times New Roman"/>
-          <w:lang w:val="en-US"/>
-        </w:rPr>
-        <w:t xml:space="preserve"> </w:t>
-      </w:r>
-      <w:r>
-        <w:rPr>
-          <w:rFonts w:ascii="Times New Roman" w:eastAsia="Times New Roman" w:hAnsi="Times New Roman" w:cs="Times New Roman"/>
-        </w:rPr>
         <w:t>создать</w:t>
       </w:r>
       <w:r>
@@ -1291,7 +1255,7 @@
     </w:p>
     <w:p>
       <w:pPr>
-        <w:pStyle w:val="ListParagraph"/>
+        <w:pStyle w:val="a3"/>
         <w:numPr>
           <w:ilvl w:val="0"/>
           <w:numId w:val="5"/>
@@ -1320,7 +1284,7 @@
     </w:p>
     <w:p>
       <w:pPr>
-        <w:pStyle w:val="ListParagraph"/>
+        <w:pStyle w:val="a3"/>
         <w:numPr>
           <w:ilvl w:val="0"/>
           <w:numId w:val="5"/>
@@ -1337,6 +1301,7 @@
         </w:rPr>
         <w:t>в заголовочном файле в описании класса добавить “</w:t>
       </w:r>
+      <w:proofErr w:type="gramStart"/>
       <w:r>
         <w:rPr>
           <w:rFonts w:ascii="Times New Roman" w:eastAsia="Times New Roman" w:hAnsi="Times New Roman" w:cs="Times New Roman"/>
@@ -1348,45 +1313,27 @@
         <w:rPr>
           <w:rFonts w:ascii="Times New Roman" w:eastAsia="Times New Roman" w:hAnsi="Times New Roman" w:cs="Times New Roman"/>
         </w:rPr>
-        <w:t xml:space="preserve">(&lt;название класса&gt;)” и </w:t>
-      </w:r>
-      <w:r>
-        <w:rPr>
-          <w:rFonts w:ascii="Times New Roman" w:eastAsia="Times New Roman" w:hAnsi="Times New Roman" w:cs="Times New Roman"/>
-        </w:rPr>
-        <w:t>“</w:t>
-      </w:r>
-      <w:r>
-        <w:rPr>
-          <w:rFonts w:ascii="Times New Roman" w:eastAsia="Times New Roman" w:hAnsi="Times New Roman" w:cs="Times New Roman"/>
-          <w:lang w:val="en-US"/>
-        </w:rPr>
-        <w:t>CLASSDE</w:t>
-      </w:r>
-      <w:r>
-        <w:rPr>
-          <w:rFonts w:ascii="Times New Roman" w:eastAsia="Times New Roman" w:hAnsi="Times New Roman" w:cs="Times New Roman"/>
-          <w:lang w:val="en-US"/>
-        </w:rPr>
-        <w:t>FINITION</w:t>
-      </w:r>
-      <w:r>
-        <w:rPr>
-          <w:rFonts w:ascii="Times New Roman" w:eastAsia="Times New Roman" w:hAnsi="Times New Roman" w:cs="Times New Roman"/>
-        </w:rPr>
-        <w:t>(&lt;</w:t>
-      </w:r>
-      <w:r>
-        <w:rPr>
-          <w:rFonts w:ascii="Times New Roman" w:eastAsia="Times New Roman" w:hAnsi="Times New Roman" w:cs="Times New Roman"/>
-        </w:rPr>
-        <w:t>название класса-родителя&gt;, &lt;</w:t>
-      </w:r>
-      <w:r>
-        <w:rPr>
-          <w:rFonts w:ascii="Times New Roman" w:eastAsia="Times New Roman" w:hAnsi="Times New Roman" w:cs="Times New Roman"/>
-        </w:rPr>
-        <w:t>название класса&gt;)”</w:t>
+        <w:t>(</w:t>
+      </w:r>
+      <w:proofErr w:type="gramEnd"/>
+      <w:r>
+        <w:rPr>
+          <w:rFonts w:ascii="Times New Roman" w:eastAsia="Times New Roman" w:hAnsi="Times New Roman" w:cs="Times New Roman"/>
+        </w:rPr>
+        <w:t>&lt;название класса&gt;)” и “</w:t>
+      </w:r>
+      <w:r>
+        <w:rPr>
+          <w:rFonts w:ascii="Times New Roman" w:eastAsia="Times New Roman" w:hAnsi="Times New Roman" w:cs="Times New Roman"/>
+          <w:lang w:val="en-US"/>
+        </w:rPr>
+        <w:t>CLASSDEFINITION</w:t>
+      </w:r>
+      <w:r>
+        <w:rPr>
+          <w:rFonts w:ascii="Times New Roman" w:eastAsia="Times New Roman" w:hAnsi="Times New Roman" w:cs="Times New Roman"/>
+        </w:rPr>
+        <w:t>(&lt;название класса-родителя&gt;, &lt;название класса&gt;)”</w:t>
       </w:r>
     </w:p>
     <w:p>
@@ -1401,7 +1348,6 @@
           <w:noProof/>
           <w:lang w:val="en-US"/>
         </w:rPr>
-        <w:lastRenderedPageBreak/>
         <w:drawing>
           <wp:inline distT="0" distB="0" distL="0" distR="0" wp14:anchorId="4C9349C3" wp14:editId="553FE96F">
             <wp:extent cx="5051054" cy="3000375"/>
@@ -1454,7 +1400,7 @@
     </w:p>
     <w:p>
       <w:pPr>
-        <w:pStyle w:val="Caption"/>
+        <w:pStyle w:val="a9"/>
         <w:spacing w:before="240" w:after="160" w:line="276" w:lineRule="auto"/>
         <w:jc w:val="center"/>
         <w:rPr>
@@ -1535,6 +1481,7 @@
           <w:noProof/>
           <w:lang w:val="en-US"/>
         </w:rPr>
+        <w:lastRenderedPageBreak/>
         <w:drawing>
           <wp:inline distT="0" distB="0" distL="0" distR="0" wp14:anchorId="120004AF" wp14:editId="07E8AC64">
             <wp:extent cx="5133467" cy="4467225"/>
@@ -1587,7 +1534,7 @@
     </w:p>
     <w:p>
       <w:pPr>
-        <w:pStyle w:val="Caption"/>
+        <w:pStyle w:val="a9"/>
         <w:spacing w:before="240" w:after="160" w:line="276" w:lineRule="auto"/>
         <w:jc w:val="center"/>
         <w:rPr>
@@ -1662,7 +1609,7 @@
     </w:p>
     <w:p>
       <w:pPr>
-        <w:pStyle w:val="ListParagraph"/>
+        <w:pStyle w:val="a3"/>
         <w:numPr>
           <w:ilvl w:val="0"/>
           <w:numId w:val="6"/>
@@ -1764,7 +1711,7 @@
                           <w:txbxContent>
                             <w:p>
                               <w:pPr>
-                                <w:pStyle w:val="Caption"/>
+                                <w:pStyle w:val="a9"/>
                                 <w:jc w:val="center"/>
                                 <w:rPr>
                                   <w:rFonts w:ascii="Times New Roman" w:hAnsi="Times New Roman" w:cs="Times New Roman"/>
@@ -1779,24 +1726,14 @@
                               <w:r>
                                 <w:t xml:space="preserve"> </w:t>
                               </w:r>
-                              <w:r>
-                                <w:fldChar w:fldCharType="begin"/>
-                              </w:r>
-                              <w:r>
-                                <w:instrText xml:space="preserve"> SEQ Figure \* ARABIC </w:instrText>
-                              </w:r>
-                              <w:r>
-                                <w:fldChar w:fldCharType="separate"/>
-                              </w:r>
-                              <w:r>
-                                <w:rPr>
-                                  <w:noProof/>
-                                </w:rPr>
-                                <w:t>3</w:t>
-                              </w:r>
-                              <w:r>
-                                <w:fldChar w:fldCharType="end"/>
-                              </w:r>
+                              <w:fldSimple w:instr=" SEQ Figure \* ARABIC ">
+                                <w:r>
+                                  <w:rPr>
+                                    <w:noProof/>
+                                  </w:rPr>
+                                  <w:t>3</w:t>
+                                </w:r>
+                              </w:fldSimple>
                               <w:r>
                                 <w:t xml:space="preserve"> - пример </w:t>
                               </w:r>
@@ -1993,7 +1930,6 @@
     <w:p>
       <w:pPr>
         <w:spacing w:before="240" w:line="276" w:lineRule="auto"/>
-        <w:ind w:left="360"/>
         <w:jc w:val="both"/>
         <w:rPr>
           <w:rFonts w:ascii="Times New Roman" w:hAnsi="Times New Roman" w:cs="Times New Roman"/>
@@ -2055,6 +1991,7 @@
         </w:rPr>
         <w:t xml:space="preserve"> – </w:t>
       </w:r>
+      <w:proofErr w:type="gramStart"/>
       <w:r>
         <w:rPr>
           <w:rFonts w:ascii="Times New Roman" w:hAnsi="Times New Roman" w:cs="Times New Roman"/>
@@ -2067,7 +2004,15 @@
           <w:rFonts w:ascii="Times New Roman" w:hAnsi="Times New Roman" w:cs="Times New Roman"/>
           <w:lang w:val="en-US"/>
         </w:rPr>
-        <w:t xml:space="preserve">(), </w:t>
+        <w:t>(</w:t>
+      </w:r>
+      <w:proofErr w:type="gramEnd"/>
+      <w:r>
+        <w:rPr>
+          <w:rFonts w:ascii="Times New Roman" w:hAnsi="Times New Roman" w:cs="Times New Roman"/>
+          <w:lang w:val="en-US"/>
+        </w:rPr>
+        <w:t xml:space="preserve">), </w:t>
       </w:r>
       <w:r>
         <w:rPr>
@@ -2116,7 +2061,6 @@
     <w:p>
       <w:pPr>
         <w:spacing w:before="240" w:line="276" w:lineRule="auto"/>
-        <w:ind w:left="360"/>
         <w:jc w:val="both"/>
         <w:rPr>
           <w:rFonts w:ascii="Times New Roman" w:hAnsi="Times New Roman" w:cs="Times New Roman"/>
@@ -2187,7 +2131,21 @@
         <w:rPr>
           <w:rFonts w:ascii="Times New Roman" w:hAnsi="Times New Roman" w:cs="Times New Roman"/>
         </w:rPr>
-        <w:t xml:space="preserve"> во время </w:t>
+        <w:t xml:space="preserve"> </w:t>
+      </w:r>
+      <w:proofErr w:type="gramStart"/>
+      <w:r>
+        <w:rPr>
+          <w:rFonts w:ascii="Times New Roman" w:hAnsi="Times New Roman" w:cs="Times New Roman"/>
+        </w:rPr>
+        <w:t>во время</w:t>
+      </w:r>
+      <w:proofErr w:type="gramEnd"/>
+      <w:r>
+        <w:rPr>
+          <w:rFonts w:ascii="Times New Roman" w:hAnsi="Times New Roman" w:cs="Times New Roman"/>
+        </w:rPr>
+        <w:t xml:space="preserve"> </w:t>
       </w:r>
       <w:proofErr w:type="spellStart"/>
       <w:r>
@@ -2416,7 +2374,6 @@
     <w:p>
       <w:pPr>
         <w:spacing w:before="240" w:line="276" w:lineRule="auto"/>
-        <w:ind w:left="360"/>
         <w:jc w:val="both"/>
         <w:rPr>
           <w:rFonts w:ascii="Times New Roman" w:hAnsi="Times New Roman" w:cs="Times New Roman"/>
@@ -2470,7 +2427,6 @@
     <w:p>
       <w:pPr>
         <w:spacing w:before="240" w:line="276" w:lineRule="auto"/>
-        <w:ind w:left="360"/>
         <w:jc w:val="both"/>
         <w:rPr>
           <w:rFonts w:ascii="Times New Roman" w:hAnsi="Times New Roman" w:cs="Times New Roman"/>
@@ -2510,7 +2466,7 @@
     </w:p>
     <w:p>
       <w:pPr>
-        <w:pStyle w:val="ListParagraph"/>
+        <w:pStyle w:val="a3"/>
         <w:numPr>
           <w:ilvl w:val="0"/>
           <w:numId w:val="6"/>
@@ -2552,7 +2508,19 @@
         <w:rPr>
           <w:rFonts w:ascii="Times New Roman" w:hAnsi="Times New Roman" w:cs="Times New Roman"/>
         </w:rPr>
-        <w:t xml:space="preserve"> осуществляется  через класс </w:t>
+        <w:t xml:space="preserve"> </w:t>
+      </w:r>
+      <w:r>
+        <w:rPr>
+          <w:rFonts w:ascii="Times New Roman" w:hAnsi="Times New Roman" w:cs="Times New Roman"/>
+        </w:rPr>
+        <w:t>осуществляется через</w:t>
+      </w:r>
+      <w:r>
+        <w:rPr>
+          <w:rFonts w:ascii="Times New Roman" w:hAnsi="Times New Roman" w:cs="Times New Roman"/>
+        </w:rPr>
+        <w:t xml:space="preserve"> класс </w:t>
       </w:r>
       <w:proofErr w:type="spellStart"/>
       <w:r>
@@ -2602,41 +2570,37 @@
     </w:p>
     <w:p>
       <w:pPr>
-        <w:spacing w:before="240" w:line="276" w:lineRule="auto"/>
-        <w:rPr>
-          <w:rFonts w:ascii="Times New Roman" w:hAnsi="Times New Roman" w:cs="Times New Roman"/>
-        </w:rPr>
-      </w:pPr>
-    </w:p>
-    <w:p>
-      <w:pPr>
-        <w:spacing w:before="240" w:line="276" w:lineRule="auto"/>
+        <w:spacing w:before="600" w:line="276" w:lineRule="auto"/>
         <w:jc w:val="center"/>
         <w:rPr>
           <w:rFonts w:ascii="Times New Roman" w:hAnsi="Times New Roman" w:cs="Times New Roman"/>
-          <w:lang w:val="en-US"/>
-        </w:rPr>
-      </w:pPr>
-      <w:r>
-        <w:rPr>
-          <w:rFonts w:ascii="Times New Roman" w:hAnsi="Times New Roman" w:cs="Times New Roman"/>
-          <w:lang w:val="en-US"/>
-        </w:rPr>
-        <w:t>3</w:t>
-      </w:r>
-      <w:r>
-        <w:rPr>
-          <w:rFonts w:ascii="Times New Roman" w:hAnsi="Times New Roman" w:cs="Times New Roman"/>
-          <w:lang w:val="en-US"/>
-        </w:rPr>
-        <w:t xml:space="preserve">. </w:t>
-      </w:r>
-      <w:r>
-        <w:rPr>
-          <w:rFonts w:ascii="Times New Roman" w:hAnsi="Times New Roman" w:cs="Times New Roman"/>
-          <w:lang w:val="en-US"/>
-        </w:rPr>
-        <w:t>Hardware Interfaces</w:t>
+        </w:rPr>
+      </w:pPr>
+      <w:r>
+        <w:rPr>
+          <w:rFonts w:ascii="Times New Roman" w:hAnsi="Times New Roman" w:cs="Times New Roman"/>
+        </w:rPr>
+        <w:t xml:space="preserve">3. </w:t>
+      </w:r>
+      <w:r>
+        <w:rPr>
+          <w:rFonts w:ascii="Times New Roman" w:hAnsi="Times New Roman" w:cs="Times New Roman"/>
+          <w:lang w:val="en-US"/>
+        </w:rPr>
+        <w:t>Hardware</w:t>
+      </w:r>
+      <w:r>
+        <w:rPr>
+          <w:rFonts w:ascii="Times New Roman" w:hAnsi="Times New Roman" w:cs="Times New Roman"/>
+        </w:rPr>
+        <w:t xml:space="preserve"> </w:t>
+      </w:r>
+      <w:r>
+        <w:rPr>
+          <w:rFonts w:ascii="Times New Roman" w:hAnsi="Times New Roman" w:cs="Times New Roman"/>
+          <w:lang w:val="en-US"/>
+        </w:rPr>
+        <w:t>Interfaces</w:t>
       </w:r>
     </w:p>
     <w:p>
@@ -2655,41 +2619,37 @@
     </w:p>
     <w:p>
       <w:pPr>
-        <w:spacing w:before="240" w:line="276" w:lineRule="auto"/>
-        <w:rPr>
-          <w:rFonts w:ascii="Times New Roman" w:hAnsi="Times New Roman" w:cs="Times New Roman"/>
-        </w:rPr>
-      </w:pPr>
-    </w:p>
-    <w:p>
-      <w:pPr>
-        <w:spacing w:before="240" w:line="276" w:lineRule="auto"/>
+        <w:spacing w:before="600" w:line="276" w:lineRule="auto"/>
         <w:jc w:val="center"/>
         <w:rPr>
           <w:rFonts w:ascii="Times New Roman" w:hAnsi="Times New Roman" w:cs="Times New Roman"/>
-          <w:lang w:val="en-US"/>
-        </w:rPr>
-      </w:pPr>
-      <w:r>
-        <w:rPr>
-          <w:rFonts w:ascii="Times New Roman" w:hAnsi="Times New Roman" w:cs="Times New Roman"/>
-          <w:lang w:val="en-US"/>
-        </w:rPr>
-        <w:t>4</w:t>
-      </w:r>
-      <w:r>
-        <w:rPr>
-          <w:rFonts w:ascii="Times New Roman" w:hAnsi="Times New Roman" w:cs="Times New Roman"/>
-          <w:lang w:val="en-US"/>
-        </w:rPr>
-        <w:t xml:space="preserve">. </w:t>
-      </w:r>
-      <w:r>
-        <w:rPr>
-          <w:rFonts w:ascii="Times New Roman" w:hAnsi="Times New Roman" w:cs="Times New Roman"/>
-          <w:lang w:val="en-US"/>
-        </w:rPr>
-        <w:t>Software Interfaces</w:t>
+        </w:rPr>
+      </w:pPr>
+      <w:r>
+        <w:rPr>
+          <w:rFonts w:ascii="Times New Roman" w:hAnsi="Times New Roman" w:cs="Times New Roman"/>
+        </w:rPr>
+        <w:t xml:space="preserve">4. </w:t>
+      </w:r>
+      <w:r>
+        <w:rPr>
+          <w:rFonts w:ascii="Times New Roman" w:hAnsi="Times New Roman" w:cs="Times New Roman"/>
+          <w:lang w:val="en-US"/>
+        </w:rPr>
+        <w:t>Software</w:t>
+      </w:r>
+      <w:r>
+        <w:rPr>
+          <w:rFonts w:ascii="Times New Roman" w:hAnsi="Times New Roman" w:cs="Times New Roman"/>
+        </w:rPr>
+        <w:t xml:space="preserve"> </w:t>
+      </w:r>
+      <w:r>
+        <w:rPr>
+          <w:rFonts w:ascii="Times New Roman" w:hAnsi="Times New Roman" w:cs="Times New Roman"/>
+          <w:lang w:val="en-US"/>
+        </w:rPr>
+        <w:t>Interfaces</w:t>
       </w:r>
     </w:p>
     <w:p>
@@ -2714,7 +2674,7 @@
     </w:p>
     <w:p>
       <w:pPr>
-        <w:pStyle w:val="ListParagraph"/>
+        <w:pStyle w:val="a3"/>
         <w:numPr>
           <w:ilvl w:val="0"/>
           <w:numId w:val="9"/>
@@ -2747,7 +2707,7 @@
     </w:p>
     <w:p>
       <w:pPr>
-        <w:pStyle w:val="ListParagraph"/>
+        <w:pStyle w:val="a3"/>
         <w:numPr>
           <w:ilvl w:val="0"/>
           <w:numId w:val="9"/>
@@ -2792,7 +2752,7 @@
     </w:p>
     <w:p>
       <w:pPr>
-        <w:pStyle w:val="ListParagraph"/>
+        <w:pStyle w:val="a3"/>
         <w:numPr>
           <w:ilvl w:val="0"/>
           <w:numId w:val="9"/>
@@ -2842,20 +2802,11 @@
         </w:rPr>
         <w:t>выше</w:t>
       </w:r>
-    </w:p>
-    <w:bookmarkEnd w:id="1"/>
-    <w:p>
-      <w:pPr>
-        <w:spacing w:before="240" w:line="276" w:lineRule="auto"/>
-        <w:rPr>
-          <w:rFonts w:ascii="Times New Roman" w:hAnsi="Times New Roman" w:cs="Times New Roman"/>
-          <w:lang w:val="en-US"/>
-        </w:rPr>
-      </w:pPr>
-    </w:p>
-    <w:p>
-      <w:pPr>
-        <w:spacing w:before="240" w:line="276" w:lineRule="auto"/>
+      <w:bookmarkEnd w:id="1"/>
+    </w:p>
+    <w:p>
+      <w:pPr>
+        <w:spacing w:before="600" w:line="276" w:lineRule="auto"/>
         <w:jc w:val="center"/>
         <w:rPr>
           <w:rFonts w:ascii="Times New Roman" w:hAnsi="Times New Roman" w:cs="Times New Roman"/>
@@ -2915,21 +2866,7 @@
           <w:rFonts w:ascii="Times New Roman" w:hAnsi="Times New Roman" w:cs="Times New Roman"/>
           <w:lang w:val="en-US"/>
         </w:rPr>
-        <w:t>6</w:t>
-      </w:r>
-      <w:r>
-        <w:rPr>
-          <w:rFonts w:ascii="Times New Roman" w:hAnsi="Times New Roman" w:cs="Times New Roman"/>
-          <w:lang w:val="en-US"/>
-        </w:rPr>
-        <w:t xml:space="preserve">. </w:t>
-      </w:r>
-      <w:r>
-        <w:rPr>
-          <w:rFonts w:ascii="Times New Roman" w:hAnsi="Times New Roman" w:cs="Times New Roman"/>
-          <w:lang w:val="en-US"/>
-        </w:rPr>
-        <w:t>Communication Requirements</w:t>
+        <w:t>6. Communication Requirements</w:t>
       </w:r>
     </w:p>
     <w:p>
@@ -2956,22 +2893,14 @@
           <w:rFonts w:ascii="Times New Roman" w:hAnsi="Times New Roman" w:cs="Times New Roman"/>
           <w:lang w:val="en-US"/>
         </w:rPr>
-        <w:lastRenderedPageBreak/>
-        <w:t xml:space="preserve">6. </w:t>
-      </w:r>
-      <w:r>
-        <w:rPr>
-          <w:rFonts w:ascii="Times New Roman" w:hAnsi="Times New Roman" w:cs="Times New Roman"/>
-          <w:lang w:val="en-US"/>
-        </w:rPr>
-        <w:t>Performance</w:t>
-      </w:r>
-      <w:r>
-        <w:rPr>
-          <w:rFonts w:ascii="Times New Roman" w:hAnsi="Times New Roman" w:cs="Times New Roman"/>
-          <w:lang w:val="en-US"/>
-        </w:rPr>
-        <w:t xml:space="preserve"> Requirements</w:t>
+        <w:t>7</w:t>
+      </w:r>
+      <w:r>
+        <w:rPr>
+          <w:rFonts w:ascii="Times New Roman" w:hAnsi="Times New Roman" w:cs="Times New Roman"/>
+          <w:lang w:val="en-US"/>
+        </w:rPr>
+        <w:t>. Performance Requirements</w:t>
       </w:r>
     </w:p>
     <w:p>
@@ -2998,21 +2927,14 @@
           <w:rFonts w:ascii="Times New Roman" w:hAnsi="Times New Roman" w:cs="Times New Roman"/>
           <w:lang w:val="en-US"/>
         </w:rPr>
-        <w:t xml:space="preserve">6. </w:t>
-      </w:r>
-      <w:r>
-        <w:rPr>
-          <w:rFonts w:ascii="Times New Roman" w:hAnsi="Times New Roman" w:cs="Times New Roman"/>
-          <w:lang w:val="en-US"/>
-        </w:rPr>
-        <w:t>Memory</w:t>
-      </w:r>
-      <w:r>
-        <w:rPr>
-          <w:rFonts w:ascii="Times New Roman" w:hAnsi="Times New Roman" w:cs="Times New Roman"/>
-          <w:lang w:val="en-US"/>
-        </w:rPr>
-        <w:t xml:space="preserve"> Requirements</w:t>
+        <w:t>8</w:t>
+      </w:r>
+      <w:r>
+        <w:rPr>
+          <w:rFonts w:ascii="Times New Roman" w:hAnsi="Times New Roman" w:cs="Times New Roman"/>
+          <w:lang w:val="en-US"/>
+        </w:rPr>
+        <w:t>. Memory Requirements</w:t>
       </w:r>
     </w:p>
     <w:p>
@@ -3039,21 +2961,14 @@
           <w:rFonts w:ascii="Times New Roman" w:hAnsi="Times New Roman" w:cs="Times New Roman"/>
           <w:lang w:val="en-US"/>
         </w:rPr>
-        <w:t xml:space="preserve">6. </w:t>
-      </w:r>
-      <w:r>
-        <w:rPr>
-          <w:rFonts w:ascii="Times New Roman" w:hAnsi="Times New Roman" w:cs="Times New Roman"/>
-          <w:lang w:val="en-US"/>
-        </w:rPr>
-        <w:t>Site Adaptation</w:t>
-      </w:r>
-      <w:r>
-        <w:rPr>
-          <w:rFonts w:ascii="Times New Roman" w:hAnsi="Times New Roman" w:cs="Times New Roman"/>
-          <w:lang w:val="en-US"/>
-        </w:rPr>
-        <w:t xml:space="preserve"> Requirements</w:t>
+        <w:t>9.</w:t>
+      </w:r>
+      <w:r>
+        <w:rPr>
+          <w:rFonts w:ascii="Times New Roman" w:hAnsi="Times New Roman" w:cs="Times New Roman"/>
+          <w:lang w:val="en-US"/>
+        </w:rPr>
+        <w:t xml:space="preserve"> Site Adaptation Requirements</w:t>
       </w:r>
     </w:p>
     <w:p>
@@ -3078,30 +2993,15 @@
       <w:r>
         <w:rPr>
           <w:rFonts w:ascii="Times New Roman" w:hAnsi="Times New Roman" w:cs="Times New Roman"/>
-          <w:lang w:val="en-US"/>
-        </w:rPr>
-        <w:t xml:space="preserve">6. </w:t>
-      </w:r>
-      <w:r>
-        <w:rPr>
-          <w:rFonts w:ascii="Times New Roman" w:hAnsi="Times New Roman" w:cs="Times New Roman"/>
-          <w:lang w:val="en-US"/>
-        </w:rPr>
-        <w:t>Design</w:t>
-      </w:r>
-      <w:r>
-        <w:rPr>
-          <w:rFonts w:ascii="Times New Roman" w:hAnsi="Times New Roman" w:cs="Times New Roman"/>
-          <w:lang w:val="en-US"/>
-        </w:rPr>
-        <w:t xml:space="preserve"> </w:t>
-      </w:r>
-      <w:r>
-        <w:rPr>
-          <w:rFonts w:ascii="Times New Roman" w:hAnsi="Times New Roman" w:cs="Times New Roman"/>
-          <w:lang w:val="en-US"/>
-        </w:rPr>
-        <w:t>Constraints</w:t>
+        </w:rPr>
+        <w:t>10</w:t>
+      </w:r>
+      <w:r>
+        <w:rPr>
+          <w:rFonts w:ascii="Times New Roman" w:hAnsi="Times New Roman" w:cs="Times New Roman"/>
+          <w:lang w:val="en-US"/>
+        </w:rPr>
+        <w:t>. Design Constraints</w:t>
       </w:r>
     </w:p>
     <w:p>
@@ -3136,16 +3036,15 @@
       <w:r>
         <w:rPr>
           <w:rFonts w:ascii="Times New Roman" w:hAnsi="Times New Roman" w:cs="Times New Roman"/>
-          <w:lang w:val="en-US"/>
-        </w:rPr>
-        <w:t xml:space="preserve">6. </w:t>
-      </w:r>
-      <w:r>
-        <w:rPr>
-          <w:rFonts w:ascii="Times New Roman" w:hAnsi="Times New Roman" w:cs="Times New Roman"/>
-          <w:lang w:val="en-US"/>
-        </w:rPr>
-        <w:t>Software System Attributes</w:t>
+        </w:rPr>
+        <w:t>11</w:t>
+      </w:r>
+      <w:r>
+        <w:rPr>
+          <w:rFonts w:ascii="Times New Roman" w:hAnsi="Times New Roman" w:cs="Times New Roman"/>
+          <w:lang w:val="en-US"/>
+        </w:rPr>
+        <w:t>. Software System Attributes</w:t>
       </w:r>
     </w:p>
     <w:p>
@@ -3238,83 +3137,66 @@
         </w:rPr>
         <w:t>VI. Appendices</w:t>
       </w:r>
-    </w:p>
-    <w:p>
-      <w:pPr>
-        <w:spacing w:before="240" w:line="276" w:lineRule="auto"/>
-        <w:jc w:val="both"/>
-        <w:rPr>
-          <w:rFonts w:ascii="Times New Roman" w:hAnsi="Times New Roman" w:cs="Times New Roman"/>
-          <w:lang w:val="en-US"/>
-        </w:rPr>
-      </w:pPr>
-    </w:p>
-    <w:p>
-      <w:pPr>
-        <w:spacing w:before="240" w:line="276" w:lineRule="auto"/>
-        <w:jc w:val="center"/>
-        <w:rPr>
-          <w:rFonts w:ascii="Times New Roman" w:hAnsi="Times New Roman" w:cs="Times New Roman"/>
-          <w:lang w:val="en-US"/>
-        </w:rPr>
-      </w:pPr>
-      <w:r>
-        <w:rPr>
-          <w:rFonts w:ascii="Times New Roman" w:hAnsi="Times New Roman" w:cs="Times New Roman"/>
-          <w:lang w:val="en-US"/>
-        </w:rPr>
-        <w:t>1.</w:t>
-      </w:r>
-      <w:r>
-        <w:rPr>
-          <w:rFonts w:ascii="Times New Roman" w:hAnsi="Times New Roman" w:cs="Times New Roman"/>
-          <w:lang w:val="en-US"/>
-        </w:rPr>
-        <w:t xml:space="preserve"> </w:t>
-      </w:r>
-      <w:r>
-        <w:rPr>
-          <w:rFonts w:ascii="Times New Roman" w:hAnsi="Times New Roman" w:cs="Times New Roman"/>
-          <w:lang w:val="en-US"/>
-        </w:rPr>
-        <w:t>Assumptions &amp; Dependencies</w:t>
-      </w:r>
-    </w:p>
-    <w:p>
-      <w:pPr>
-        <w:rPr>
-          <w:lang w:val="en-US"/>
-        </w:rPr>
-      </w:pPr>
-    </w:p>
-    <w:p>
-      <w:pPr>
-        <w:spacing w:before="240" w:line="276" w:lineRule="auto"/>
-        <w:jc w:val="center"/>
-        <w:rPr>
-          <w:rFonts w:ascii="Times New Roman" w:hAnsi="Times New Roman" w:cs="Times New Roman"/>
-          <w:lang w:val="en-US"/>
-        </w:rPr>
-      </w:pPr>
-      <w:r>
-        <w:rPr>
-          <w:rFonts w:ascii="Times New Roman" w:hAnsi="Times New Roman" w:cs="Times New Roman"/>
-          <w:lang w:val="en-US"/>
-        </w:rPr>
-        <w:t>2. Acronyms &amp; Abbreviations</w:t>
-      </w:r>
-    </w:p>
-    <w:p>
-      <w:pPr>
-        <w:spacing w:before="240" w:line="276" w:lineRule="auto"/>
-        <w:jc w:val="both"/>
-        <w:rPr>
-          <w:rFonts w:ascii="Times New Roman" w:hAnsi="Times New Roman" w:cs="Times New Roman"/>
-          <w:lang w:val="en-US"/>
-        </w:rPr>
-      </w:pPr>
       <w:bookmarkStart w:id="2" w:name="_GoBack"/>
       <w:bookmarkEnd w:id="2"/>
+    </w:p>
+    <w:p>
+      <w:pPr>
+        <w:spacing w:before="240" w:line="276" w:lineRule="auto"/>
+        <w:jc w:val="center"/>
+        <w:rPr>
+          <w:rFonts w:ascii="Times New Roman" w:hAnsi="Times New Roman" w:cs="Times New Roman"/>
+          <w:lang w:val="en-US"/>
+        </w:rPr>
+      </w:pPr>
+      <w:r>
+        <w:rPr>
+          <w:rFonts w:ascii="Times New Roman" w:hAnsi="Times New Roman" w:cs="Times New Roman"/>
+          <w:lang w:val="en-US"/>
+        </w:rPr>
+        <w:t>1.</w:t>
+      </w:r>
+      <w:r>
+        <w:rPr>
+          <w:rFonts w:ascii="Times New Roman" w:hAnsi="Times New Roman" w:cs="Times New Roman"/>
+          <w:lang w:val="en-US"/>
+        </w:rPr>
+        <w:t xml:space="preserve"> </w:t>
+      </w:r>
+      <w:r>
+        <w:rPr>
+          <w:rFonts w:ascii="Times New Roman" w:hAnsi="Times New Roman" w:cs="Times New Roman"/>
+          <w:lang w:val="en-US"/>
+        </w:rPr>
+        <w:t>Assumptions &amp; Dependencies</w:t>
+      </w:r>
+    </w:p>
+    <w:p>
+      <w:pPr>
+        <w:spacing w:before="240" w:line="276" w:lineRule="auto"/>
+        <w:jc w:val="center"/>
+        <w:rPr>
+          <w:rFonts w:ascii="Times New Roman" w:hAnsi="Times New Roman" w:cs="Times New Roman"/>
+          <w:lang w:val="en-US"/>
+        </w:rPr>
+      </w:pPr>
+      <w:r>
+        <w:rPr>
+          <w:rFonts w:ascii="Times New Roman" w:hAnsi="Times New Roman" w:cs="Times New Roman"/>
+          <w:lang w:val="en-US"/>
+        </w:rPr>
+        <w:t>2. Acronyms &amp; Abbreviations</w:t>
+      </w:r>
+    </w:p>
+    <w:p>
+      <w:pPr>
+        <w:spacing w:before="240" w:line="276" w:lineRule="auto"/>
+        <w:jc w:val="both"/>
+        <w:rPr>
+          <w:rFonts w:ascii="Times New Roman" w:hAnsi="Times New Roman" w:cs="Times New Roman"/>
+          <w:lang w:val="en-US"/>
+        </w:rPr>
+      </w:pPr>
     </w:p>
     <w:sectPr>
       <w:pgSz w:w="11906" w:h="16838"/>
@@ -4871,17 +4753,17 @@
     <w:lsdException w:name="Hashtag" w:semiHidden="1" w:unhideWhenUsed="1"/>
     <w:lsdException w:name="Unresolved Mention" w:semiHidden="1" w:unhideWhenUsed="1"/>
   </w:latentStyles>
-  <w:style w:type="paragraph" w:default="1" w:styleId="Normal">
+  <w:style w:type="paragraph" w:default="1" w:styleId="a">
     <w:name w:val="Normal"/>
     <w:qFormat/>
   </w:style>
-  <w:style w:type="character" w:default="1" w:styleId="DefaultParagraphFont">
+  <w:style w:type="character" w:default="1" w:styleId="a0">
     <w:name w:val="Default Paragraph Font"/>
     <w:uiPriority w:val="1"/>
     <w:semiHidden/>
     <w:unhideWhenUsed/>
   </w:style>
-  <w:style w:type="table" w:default="1" w:styleId="TableNormal">
+  <w:style w:type="table" w:default="1" w:styleId="a1">
     <w:name w:val="Normal Table"/>
     <w:uiPriority w:val="99"/>
     <w:semiHidden/>
@@ -4896,15 +4778,15 @@
       </w:tblCellMar>
     </w:tblPr>
   </w:style>
-  <w:style w:type="numbering" w:default="1" w:styleId="NoList">
+  <w:style w:type="numbering" w:default="1" w:styleId="a2">
     <w:name w:val="No List"/>
     <w:uiPriority w:val="99"/>
     <w:semiHidden/>
     <w:unhideWhenUsed/>
   </w:style>
-  <w:style w:type="paragraph" w:styleId="ListParagraph">
+  <w:style w:type="paragraph" w:styleId="a3">
     <w:name w:val="List Paragraph"/>
-    <w:basedOn w:val="Normal"/>
+    <w:basedOn w:val="a"/>
     <w:uiPriority w:val="34"/>
     <w:qFormat/>
     <w:pPr>
@@ -4912,10 +4794,10 @@
       <w:contextualSpacing/>
     </w:pPr>
   </w:style>
-  <w:style w:type="paragraph" w:styleId="BalloonText">
+  <w:style w:type="paragraph" w:styleId="a4">
     <w:name w:val="Balloon Text"/>
-    <w:basedOn w:val="Normal"/>
-    <w:link w:val="BalloonTextChar"/>
+    <w:basedOn w:val="a"/>
+    <w:link w:val="a5"/>
     <w:uiPriority w:val="99"/>
     <w:semiHidden/>
     <w:unhideWhenUsed/>
@@ -4929,10 +4811,10 @@
       <w:szCs w:val="18"/>
     </w:rPr>
   </w:style>
-  <w:style w:type="character" w:customStyle="1" w:styleId="BalloonTextChar">
-    <w:name w:val="Balloon Text Char"/>
-    <w:basedOn w:val="DefaultParagraphFont"/>
-    <w:link w:val="BalloonText"/>
+  <w:style w:type="character" w:customStyle="1" w:styleId="a5">
+    <w:name w:val="Текст выноски Знак"/>
+    <w:basedOn w:val="a0"/>
+    <w:link w:val="a4"/>
     <w:uiPriority w:val="99"/>
     <w:semiHidden/>
     <w:rsid w:val="006339EA"/>
@@ -4942,10 +4824,10 @@
       <w:szCs w:val="18"/>
     </w:rPr>
   </w:style>
-  <w:style w:type="paragraph" w:styleId="FootnoteText">
+  <w:style w:type="paragraph" w:styleId="a6">
     <w:name w:val="footnote text"/>
-    <w:basedOn w:val="Normal"/>
-    <w:link w:val="FootnoteTextChar"/>
+    <w:basedOn w:val="a"/>
+    <w:link w:val="a7"/>
     <w:uiPriority w:val="99"/>
     <w:semiHidden/>
     <w:unhideWhenUsed/>
@@ -4958,10 +4840,10 @@
       <w:szCs w:val="20"/>
     </w:rPr>
   </w:style>
-  <w:style w:type="character" w:customStyle="1" w:styleId="FootnoteTextChar">
-    <w:name w:val="Footnote Text Char"/>
-    <w:basedOn w:val="DefaultParagraphFont"/>
-    <w:link w:val="FootnoteText"/>
+  <w:style w:type="character" w:customStyle="1" w:styleId="a7">
+    <w:name w:val="Текст сноски Знак"/>
+    <w:basedOn w:val="a0"/>
+    <w:link w:val="a6"/>
     <w:uiPriority w:val="99"/>
     <w:semiHidden/>
     <w:rsid w:val="006339EA"/>
@@ -4970,9 +4852,9 @@
       <w:szCs w:val="20"/>
     </w:rPr>
   </w:style>
-  <w:style w:type="character" w:styleId="FootnoteReference">
+  <w:style w:type="character" w:styleId="a8">
     <w:name w:val="footnote reference"/>
-    <w:basedOn w:val="DefaultParagraphFont"/>
+    <w:basedOn w:val="a0"/>
     <w:uiPriority w:val="99"/>
     <w:semiHidden/>
     <w:unhideWhenUsed/>
@@ -4981,10 +4863,10 @@
       <w:vertAlign w:val="superscript"/>
     </w:rPr>
   </w:style>
-  <w:style w:type="paragraph" w:styleId="Caption">
+  <w:style w:type="paragraph" w:styleId="a9">
     <w:name w:val="caption"/>
-    <w:basedOn w:val="Normal"/>
-    <w:next w:val="Normal"/>
+    <w:basedOn w:val="a"/>
+    <w:next w:val="a"/>
     <w:uiPriority w:val="35"/>
     <w:unhideWhenUsed/>
     <w:qFormat/>
@@ -5269,7 +5151,7 @@
 </file>
 
 <file path=customXml/itemProps1.xml><?xml version="1.0" encoding="utf-8"?>
-<ds:datastoreItem xmlns:ds="http://schemas.openxmlformats.org/officeDocument/2006/customXml" ds:itemID="{3DEF33C1-6204-4C9C-B211-367931AD7EF1}">
+<ds:datastoreItem xmlns:ds="http://schemas.openxmlformats.org/officeDocument/2006/customXml" ds:itemID="{9365F25D-DA20-4B42-A3D9-AA2AC64541BD}">
   <ds:schemaRefs>
     <ds:schemaRef ds:uri="http://schemas.openxmlformats.org/officeDocument/2006/bibliography"/>
   </ds:schemaRefs>

</xml_diff>